<commit_message>
Kis Dokumentáció és Adatbázis kommentek
</commit_message>
<xml_diff>
--- a/ZD_Minta_Planuposítva.docx
+++ b/ZD_Minta_Planuposítva.docx
@@ -1948,11 +1948,9 @@
         <w:tab/>
         <w:t xml:space="preserve">Az évek során rengeteget tanultunk az adatbáziskezelésről, webszerkesztésről, és asztali alkalmazásfejlesztésről. Ezen tanulmányok a mestermunkán is </w:t>
       </w:r>
-      <w:proofErr w:type="spellStart"/>
-      <w:r>
-        <w:t>viszontláthatóak</w:t>
-      </w:r>
-      <w:proofErr w:type="spellEnd"/>
+      <w:r>
+        <w:t>viszontláthatók</w:t>
+      </w:r>
       <w:r>
         <w:t>.</w:t>
       </w:r>
@@ -1962,11 +1960,9 @@
         <w:tab/>
         <w:t xml:space="preserve">Az iskolai tanulmányokon </w:t>
       </w:r>
-      <w:proofErr w:type="spellStart"/>
-      <w:r>
-        <w:t>kivül</w:t>
-      </w:r>
-      <w:proofErr w:type="spellEnd"/>
+      <w:r>
+        <w:t>kívül</w:t>
+      </w:r>
       <w:r>
         <w:t xml:space="preserve"> is szert tettünk új ismeretekre, melyekre a mestermunkák bizonyos részei miatt volt szükség. Ezek a későbbiekben részletezve lesznek.</w:t>
       </w:r>
@@ -2000,7 +1996,6 @@
       </w:r>
     </w:p>
     <w:p>
-      <w:proofErr w:type="spellStart"/>
       <w:r>
         <w:rPr>
           <w:b/>
@@ -2010,13 +2005,11 @@
         <w:lastRenderedPageBreak/>
         <w:t>Trello</w:t>
       </w:r>
-      <w:proofErr w:type="spellEnd"/>
       <w:r>
         <w:t>: A csapatmunkához rendkívül hasznos internetes alkalmazás, mellyel nyomon tudtuk követni a haladásunkat egymás között, és szét tudtuk válogatni az ötleteket, fejlesztés alatt lévő komponenseket, és a már elkészült részeket.</w:t>
       </w:r>
     </w:p>
     <w:p>
-      <w:proofErr w:type="spellStart"/>
       <w:r>
         <w:rPr>
           <w:b/>
@@ -2025,17 +2018,8 @@
         </w:rPr>
         <w:t>ChatGPT</w:t>
       </w:r>
-      <w:proofErr w:type="spellEnd"/>
-      <w:r>
-        <w:t xml:space="preserve">: A </w:t>
-      </w:r>
-      <w:proofErr w:type="spellStart"/>
-      <w:r>
-        <w:t>ChatGPT</w:t>
-      </w:r>
-      <w:proofErr w:type="spellEnd"/>
-      <w:r>
-        <w:t>-vel rengeteg problémát oldottunk meg a fejlesztés során, nagyon sok esetben tudott nekünk segíteni, a kódunkat ellenőrizni és javítani hibás tesztek során. Az alkalmazásban szereplő képeket a mesterséges intelligencia készítette az esetlegesen felmerülő szerzői jogi problémák elkerülése végett.</w:t>
+      <w:r>
+        <w:t>: A ChatGPT-vel rengeteg problémát oldottunk meg a fejlesztés során, nagyon sok esetben tudott nekünk segíteni, a kódunkat ellenőrizni és javítani hibás tesztek során. Az alkalmazásban szereplő képeket a mesterséges intelligencia készítette az esetlegesen felmerülő szerzői jogi problémák elkerülése végett.</w:t>
       </w:r>
     </w:p>
     <w:p>
@@ -2045,164 +2029,100 @@
           <w:bCs/>
           <w:u w:val="single"/>
         </w:rPr>
-        <w:t xml:space="preserve">Visual </w:t>
-      </w:r>
-      <w:proofErr w:type="spellStart"/>
+        <w:t>Visual Studio Code</w:t>
+      </w:r>
+      <w:r>
+        <w:t>: A mestermunka során a legtöbbet használt alkalmazás, ezen belül készült el a program. A bővítményekről és egyéb specifikációkról a program telepítésénél (3) lesz még szó.</w:t>
+      </w:r>
+    </w:p>
+    <w:p>
       <w:r>
         <w:rPr>
           <w:b/>
           <w:bCs/>
           <w:u w:val="single"/>
         </w:rPr>
-        <w:t>Studio</w:t>
-      </w:r>
-      <w:proofErr w:type="spellEnd"/>
+        <w:t>MySQL Workbench</w:t>
+      </w:r>
+      <w:r>
+        <w:t>: Az adatbázis kezeléséhez használtuk ezt az alkalmazást, itt el tudtuk készíteni az egyed-kapcsolat diagramokat, és az adatbázist szerkeszteni a Visual Studio-s alkalmazásunkkal.</w:t>
+      </w:r>
+    </w:p>
+    <w:p>
       <w:r>
         <w:rPr>
           <w:b/>
           <w:bCs/>
           <w:u w:val="single"/>
         </w:rPr>
-        <w:t xml:space="preserve"> </w:t>
-      </w:r>
-      <w:proofErr w:type="spellStart"/>
+        <w:t>XAMPP</w:t>
+      </w:r>
+      <w:r>
+        <w:t>: Ez az alkalmazás biztosította a MySQL kapcsolatot.</w:t>
+      </w:r>
+    </w:p>
+    <w:p>
       <w:r>
         <w:rPr>
           <w:b/>
           <w:bCs/>
           <w:u w:val="single"/>
         </w:rPr>
-        <w:t>Code</w:t>
-      </w:r>
-      <w:proofErr w:type="spellEnd"/>
-      <w:r>
-        <w:t>: A mestermunka során a legtöbbet használt alkalmazás, ezen belül készült el a program. A bővítményekről és egyéb specifikációkról a program telepítésénél (3) lesz még szó.</w:t>
-      </w:r>
-    </w:p>
-    <w:p>
-      <w:proofErr w:type="spellStart"/>
+        <w:t>Github</w:t>
+      </w:r>
+      <w:r>
+        <w:t>: A mestermunka egyik központi eleme, amin keresztül történtek a fejlesztések hónapokon keresztül, különböző számítógépeken otthon és közoktatásban egyaránt. A verziókövető rendszernek köszönhetően bármikor vissza tudtunk váltani előző verziókra, és nyomon tudtuk követni egymás munkáját, és hozzáférni a fájlokhoz bárhol, bármikor, bármilyen eszközről.</w:t>
+      </w:r>
+    </w:p>
+    <w:p>
       <w:r>
         <w:rPr>
           <w:b/>
           <w:bCs/>
           <w:u w:val="single"/>
         </w:rPr>
-        <w:t>MySQL</w:t>
-      </w:r>
-      <w:proofErr w:type="spellEnd"/>
+        <w:t>Teams</w:t>
+      </w:r>
+      <w:r>
+        <w:t>: A közoktatásban is elterjedt alkalmazást használtuk a kommunikációra és bizonyos adatok tárolására annak chat felületén, illetve itt tartottuk a kapcsolatot és töltöttük fel a haladásunkat szaktanárainknak és konzulensünknek.</w:t>
+      </w:r>
+    </w:p>
+    <w:p>
       <w:r>
         <w:rPr>
           <w:b/>
           <w:bCs/>
           <w:u w:val="single"/>
         </w:rPr>
-        <w:t xml:space="preserve"> </w:t>
-      </w:r>
-      <w:proofErr w:type="spellStart"/>
+        <w:t>Postman</w:t>
+      </w:r>
+      <w:r>
+        <w:t xml:space="preserve">: A backend részen használtuk az API-k tesztelésére és a </w:t>
+      </w:r>
+      <w:r>
+        <w:t>Frontend</w:t>
+      </w:r>
+      <w:r>
+        <w:t>-el való kapcsolat ellenőrzésére.</w:t>
+      </w:r>
+    </w:p>
+    <w:p>
       <w:r>
         <w:rPr>
           <w:b/>
           <w:bCs/>
           <w:u w:val="single"/>
         </w:rPr>
-        <w:t>Workbench</w:t>
-      </w:r>
-      <w:proofErr w:type="spellEnd"/>
-      <w:r>
-        <w:t xml:space="preserve">: Az adatbázis kezeléséhez használtuk ezt az alkalmazást, itt el tudtuk készíteni az egyed-kapcsolat diagramokat, és az adatbázist szerkeszteni a Visual </w:t>
-      </w:r>
-      <w:proofErr w:type="spellStart"/>
-      <w:r>
-        <w:t>Studio</w:t>
-      </w:r>
-      <w:proofErr w:type="spellEnd"/>
-      <w:r>
-        <w:t>-s alkalmazásunkkal.</w:t>
-      </w:r>
-    </w:p>
-    <w:p>
+        <w:t>//</w:t>
+      </w:r>
       <w:r>
         <w:rPr>
           <w:b/>
           <w:bCs/>
           <w:u w:val="single"/>
         </w:rPr>
-        <w:t>XAMPP</w:t>
-      </w:r>
-      <w:r>
-        <w:t xml:space="preserve">: Ez az alkalmazás biztosította a </w:t>
-      </w:r>
-      <w:proofErr w:type="spellStart"/>
-      <w:r>
-        <w:t>MySQL</w:t>
-      </w:r>
-      <w:proofErr w:type="spellEnd"/>
-      <w:r>
-        <w:t xml:space="preserve"> kapcsolatot.</w:t>
-      </w:r>
-    </w:p>
-    <w:p>
-      <w:proofErr w:type="spellStart"/>
-      <w:r>
-        <w:rPr>
-          <w:b/>
-          <w:bCs/>
-          <w:u w:val="single"/>
-        </w:rPr>
-        <w:t>Github</w:t>
-      </w:r>
-      <w:proofErr w:type="spellEnd"/>
-      <w:r>
-        <w:t>: A mestermunka egyik központi eleme, amin keresztül történtek a fejlesztések hónapokon keresztül, különböző számítógépeken otthon és közoktatásban egyaránt. A verziókövető rendszernek köszönhetően bármikor vissza tudtunk váltani előző verziókra, és nyomon tudtuk követni egymás munkáját, és hozzáférni a fájlokhoz bárhol, bármikor, bármilyen eszközről.</w:t>
-      </w:r>
-    </w:p>
-    <w:p>
-      <w:proofErr w:type="spellStart"/>
-      <w:r>
-        <w:rPr>
-          <w:b/>
-          <w:bCs/>
-          <w:u w:val="single"/>
-        </w:rPr>
-        <w:t>Teams</w:t>
-      </w:r>
-      <w:proofErr w:type="spellEnd"/>
-      <w:r>
-        <w:t>: A közoktatásban is elterjedt alkalmazást használtuk a kommunikációra és bizonyos adatok tárolására annak chat felületén, illetve itt tartottuk a kapcsolatot és töltöttük fel a haladásunkat szaktanárainknak és konzulensünknek.</w:t>
-      </w:r>
-    </w:p>
-    <w:p>
-      <w:r>
-        <w:rPr>
-          <w:b/>
-          <w:bCs/>
-          <w:u w:val="single"/>
-        </w:rPr>
-        <w:t>Postman</w:t>
-      </w:r>
-      <w:r>
-        <w:t xml:space="preserve">: A backend részen használtuk az API-k tesztelésére és a </w:t>
-      </w:r>
-      <w:proofErr w:type="spellStart"/>
-      <w:r>
-        <w:t>fortend</w:t>
-      </w:r>
-      <w:proofErr w:type="spellEnd"/>
-      <w:r>
-        <w:t>-el való kapcsolat ellenőrzésére.</w:t>
-      </w:r>
-    </w:p>
-    <w:p>
-      <w:proofErr w:type="spellStart"/>
-      <w:r>
-        <w:rPr>
-          <w:b/>
-          <w:bCs/>
-          <w:u w:val="single"/>
-        </w:rPr>
         <w:t>FileZilla</w:t>
       </w:r>
-      <w:proofErr w:type="spellEnd"/>
       <w:r>
         <w:t>: Ez részünkről egy teljesen opcionális döntés volt, hogy szeretnénk saját webtárhelyre feltölteni a munkákat, és nem egy lokális hálózaton bemutatni azt.</w:t>
       </w:r>
@@ -2316,7 +2236,13 @@
     </w:p>
     <w:p>
       <w:r>
-        <w:t>Válogasson több mint x program közül akár ingyenes, fizetős, fix időpontú vagy rugalmasabb időbeosztás szerint.</w:t>
+        <w:t xml:space="preserve">Válogasson több mint </w:t>
+      </w:r>
+      <w:r>
+        <w:t>50</w:t>
+      </w:r>
+      <w:r>
+        <w:t xml:space="preserve"> program közül akár ingyenes, fizetős, fix időpontú vagy rugalmasabb időbeosztás szerint.</w:t>
       </w:r>
     </w:p>
     <w:p>
@@ -2348,6 +2274,8 @@
           <w:color w:val="FF0000"/>
         </w:rPr>
       </w:pPr>
+      <w:bookmarkStart w:id="10" w:name="_GoBack"/>
+      <w:bookmarkEnd w:id="10"/>
     </w:p>
     <w:p>
       <w:pPr>
@@ -2365,14 +2293,14 @@
       <w:pPr>
         <w:pStyle w:val="Cmsor2"/>
       </w:pPr>
-      <w:bookmarkStart w:id="10" w:name="_Toc473730747"/>
-      <w:bookmarkStart w:id="11" w:name="_Toc85723179"/>
+      <w:bookmarkStart w:id="11" w:name="_Toc473730747"/>
+      <w:bookmarkStart w:id="12" w:name="_Toc85723179"/>
       <w:r>
         <w:lastRenderedPageBreak/>
         <w:t>Rendszerkövetelmények</w:t>
       </w:r>
-      <w:bookmarkEnd w:id="10"/>
       <w:bookmarkEnd w:id="11"/>
+      <w:bookmarkEnd w:id="12"/>
     </w:p>
     <w:p>
       <w:pPr>
@@ -2381,14 +2309,14 @@
           <w:color w:val="5F497A" w:themeColor="accent4" w:themeShade="BF"/>
         </w:rPr>
       </w:pPr>
-      <w:bookmarkStart w:id="12" w:name="_Toc85723180"/>
+      <w:bookmarkStart w:id="13" w:name="_Toc85723180"/>
       <w:r>
         <w:rPr>
           <w:color w:val="5F497A" w:themeColor="accent4" w:themeShade="BF"/>
         </w:rPr>
         <w:t>Hardver követelmények</w:t>
       </w:r>
-      <w:bookmarkEnd w:id="12"/>
+      <w:bookmarkEnd w:id="13"/>
       <w:r>
         <w:rPr>
           <w:color w:val="5F497A" w:themeColor="accent4" w:themeShade="BF"/>
@@ -2397,7 +2325,7 @@
       </w:r>
     </w:p>
     <w:p>
-      <w:bookmarkStart w:id="13" w:name="_Toc85723181"/>
+      <w:bookmarkStart w:id="14" w:name="_Toc85723181"/>
       <w:r>
         <w:t xml:space="preserve">Hardver követelmények: </w:t>
       </w:r>
@@ -2425,7 +2353,7 @@
         </w:rPr>
         <w:t>Szoftver követelmények</w:t>
       </w:r>
-      <w:bookmarkEnd w:id="13"/>
+      <w:bookmarkEnd w:id="14"/>
       <w:r>
         <w:rPr>
           <w:color w:val="5F497A" w:themeColor="accent4" w:themeShade="BF"/>
@@ -2526,11 +2454,11 @@
         </w:rPr>
         <w:t xml:space="preserve"> </w:t>
       </w:r>
-      <w:bookmarkStart w:id="14" w:name="_Toc85723182"/>
+      <w:bookmarkStart w:id="15" w:name="_Toc85723182"/>
       <w:r>
         <w:t>3. A program telepítése</w:t>
       </w:r>
-      <w:bookmarkEnd w:id="14"/>
+      <w:bookmarkEnd w:id="15"/>
       <w:r>
         <w:t xml:space="preserve"> </w:t>
       </w:r>
@@ -2684,8 +2612,8 @@
         </w:rPr>
         <w:fldChar w:fldCharType="separate"/>
       </w:r>
-      <w:bookmarkStart w:id="15" w:name="_Toc63249969"/>
-      <w:bookmarkStart w:id="16" w:name="_Toc63250394"/>
+      <w:bookmarkStart w:id="16" w:name="_Toc63249969"/>
+      <w:bookmarkStart w:id="17" w:name="_Toc63250394"/>
       <w:r>
         <w:rPr>
           <w:noProof/>
@@ -2712,14 +2640,14 @@
         </w:rPr>
         <w:t>Ez a módosító ablak</w:t>
       </w:r>
-      <w:bookmarkEnd w:id="15"/>
+      <w:bookmarkEnd w:id="16"/>
       <w:r>
         <w:rPr>
           <w:color w:val="FF0000"/>
         </w:rPr>
         <w:t xml:space="preserve"> a programban</w:t>
       </w:r>
-      <w:bookmarkEnd w:id="16"/>
+      <w:bookmarkEnd w:id="17"/>
     </w:p>
     <w:p>
       <w:pPr>
@@ -2742,11 +2670,11 @@
       <w:pPr>
         <w:pStyle w:val="Cmsor2"/>
       </w:pPr>
-      <w:bookmarkStart w:id="17" w:name="_Toc85723183"/>
+      <w:bookmarkStart w:id="18" w:name="_Toc85723183"/>
       <w:r>
         <w:t>A program használatának a részletes leírása</w:t>
       </w:r>
-      <w:bookmarkEnd w:id="17"/>
+      <w:bookmarkEnd w:id="18"/>
     </w:p>
     <w:p>
       <w:pPr>
@@ -2758,8 +2686,8 @@
           <w:sz w:val="28"/>
         </w:rPr>
       </w:pPr>
-      <w:bookmarkStart w:id="18" w:name="_Toc473730749"/>
-      <w:bookmarkStart w:id="19" w:name="_Toc85723184"/>
+      <w:bookmarkStart w:id="19" w:name="_Toc473730749"/>
+      <w:bookmarkStart w:id="20" w:name="_Toc85723184"/>
       <w:r>
         <w:rPr>
           <w:rFonts w:eastAsia="Calibri" w:cs="Times New Roman"/>
@@ -2855,6 +2783,7 @@
       <w:r>
         <w:rPr>
           <w:rFonts w:eastAsia="Calibri" w:cs="Times New Roman"/>
+          <w:noProof/>
           <w:sz w:val="28"/>
         </w:rPr>
         <w:drawing>
@@ -2979,6 +2908,7 @@
       <w:r>
         <w:rPr>
           <w:rFonts w:eastAsia="Calibri" w:cs="Times New Roman"/>
+          <w:noProof/>
           <w:sz w:val="28"/>
         </w:rPr>
         <w:drawing>
@@ -3097,6 +3027,7 @@
       <w:r>
         <w:rPr>
           <w:rFonts w:eastAsia="Calibri" w:cs="Times New Roman"/>
+          <w:noProof/>
         </w:rPr>
         <w:drawing>
           <wp:inline distT="0" distB="0" distL="0" distR="0" wp14:anchorId="3A158FB1" wp14:editId="6818F253">
@@ -3188,6 +3119,7 @@
       <w:r>
         <w:rPr>
           <w:rFonts w:eastAsia="Calibri" w:cs="Times New Roman"/>
+          <w:noProof/>
           <w:sz w:val="28"/>
         </w:rPr>
         <w:drawing>
@@ -3546,6 +3478,7 @@
       <w:r>
         <w:rPr>
           <w:rFonts w:eastAsia="Calibri" w:cs="Times New Roman"/>
+          <w:noProof/>
           <w:sz w:val="28"/>
         </w:rPr>
         <w:drawing>
@@ -3863,6 +3796,7 @@
       <w:r>
         <w:rPr>
           <w:rFonts w:eastAsia="Calibri" w:cs="Times New Roman"/>
+          <w:noProof/>
         </w:rPr>
         <w:drawing>
           <wp:inline distT="0" distB="0" distL="0" distR="0" wp14:anchorId="52A55A04" wp14:editId="02295B11">
@@ -3992,6 +3926,7 @@
       <w:r>
         <w:rPr>
           <w:rFonts w:eastAsia="Calibri" w:cs="Times New Roman"/>
+          <w:noProof/>
         </w:rPr>
         <w:drawing>
           <wp:inline distT="0" distB="0" distL="0" distR="0" wp14:anchorId="3BE1B920" wp14:editId="18CA7245">
@@ -4093,8 +4028,6 @@
         </w:rPr>
         <w:t>Jelenleg 3 admin jogosultsággal rendelkező profil létezik, ezek mind a PlanUP fejlesztőihez tartoznak. Az admin felület egy felhasználóbarát környezetet biztosít az új programok feltöltéséhez, frissítéséhez vagy törléséhez, ugyanígy a felhasználók profiljának kezeléséhez is. Ha arra kerülne a sor, hogy a programunkat eladnánk, az admin felülettel biztosíthatjuk azt is, hogy a következő tulajdonosok mélyebb programozói tudás nélkül is tudják kezelni a PlanUP dinamikus elemeit.</w:t>
       </w:r>
-      <w:bookmarkStart w:id="20" w:name="_GoBack"/>
-      <w:bookmarkEnd w:id="20"/>
     </w:p>
     <w:p>
       <w:pPr>
@@ -4106,6 +4039,7 @@
       <w:r>
         <w:rPr>
           <w:rFonts w:eastAsia="Calibri" w:cs="Times New Roman"/>
+          <w:noProof/>
         </w:rPr>
         <w:drawing>
           <wp:inline distT="0" distB="0" distL="0" distR="0" wp14:anchorId="64751C11" wp14:editId="4778E447">
@@ -4152,8 +4086,8 @@
         <w:lastRenderedPageBreak/>
         <w:t>Fejlesztői dokumentáció</w:t>
       </w:r>
-      <w:bookmarkEnd w:id="18"/>
       <w:bookmarkEnd w:id="19"/>
+      <w:bookmarkEnd w:id="20"/>
     </w:p>
     <w:p>
       <w:r>
@@ -4724,27 +4658,14 @@
     <w:pPr>
       <w:pStyle w:val="llb"/>
     </w:pPr>
-    <w:r>
-      <w:fldChar w:fldCharType="begin"/>
-    </w:r>
-    <w:r>
-      <w:instrText xml:space="preserve"> DATE   \* MERGEFORMAT </w:instrText>
-    </w:r>
-    <w:r>
-      <w:fldChar w:fldCharType="separate"/>
-    </w:r>
-    <w:r>
-      <w:rPr>
-        <w:noProof/>
-      </w:rPr>
-      <w:t>2025. 03. 26.</w:t>
-    </w:r>
-    <w:r>
-      <w:rPr>
-        <w:noProof/>
-      </w:rPr>
-      <w:fldChar w:fldCharType="end"/>
-    </w:r>
+    <w:fldSimple w:instr=" DATE   \* MERGEFORMAT ">
+      <w:r>
+        <w:rPr>
+          <w:noProof/>
+        </w:rPr>
+        <w:t>2025. 03. 27.</w:t>
+      </w:r>
+    </w:fldSimple>
     <w:r>
       <w:tab/>
     </w:r>
@@ -7377,15 +7298,6 @@
 </file>
 
 <file path=customXml/item1.xml><?xml version="1.0" encoding="utf-8"?>
-<?mso-contentType ?>
-<FormTemplates xmlns="http://schemas.microsoft.com/sharepoint/v3/contenttype/forms">
-  <Display>DocumentLibraryForm</Display>
-  <Edit>DocumentLibraryForm</Edit>
-  <New>DocumentLibraryForm</New>
-</FormTemplates>
-</file>
-
-<file path=customXml/item2.xml><?xml version="1.0" encoding="utf-8"?>
 <ct:contentTypeSchema xmlns:ct="http://schemas.microsoft.com/office/2006/metadata/contentType" xmlns:ma="http://schemas.microsoft.com/office/2006/metadata/properties/metaAttributes" ct:_="" ma:_="" ma:contentTypeName="Dokumentum" ma:contentTypeID="0x0101000F6E21F34F249E44AEDD8473A3B9CABB" ma:contentTypeVersion="4" ma:contentTypeDescription="Új dokumentum létrehozása." ma:contentTypeScope="" ma:versionID="7edf59b407e42f92f256cdc5ab1cf0f5">
   <xsd:schema xmlns:xsd="http://www.w3.org/2001/XMLSchema" xmlns:xs="http://www.w3.org/2001/XMLSchema" xmlns:p="http://schemas.microsoft.com/office/2006/metadata/properties" xmlns:ns2="dc71aa0d-6b45-4991-8d9b-639a7e1d4bf0" targetNamespace="http://schemas.microsoft.com/office/2006/metadata/properties" ma:root="true" ma:fieldsID="9af4f95638bc7bc920f4c13cd2a2ad0c" ns2:_="">
     <xsd:import namespace="dc71aa0d-6b45-4991-8d9b-639a7e1d4bf0"/>
@@ -7529,6 +7441,15 @@
 </ct:contentTypeSchema>
 </file>
 
+<file path=customXml/item2.xml><?xml version="1.0" encoding="utf-8"?>
+<?mso-contentType ?>
+<FormTemplates xmlns="http://schemas.microsoft.com/sharepoint/v3/contenttype/forms">
+  <Display>DocumentLibraryForm</Display>
+  <Edit>DocumentLibraryForm</Edit>
+  <New>DocumentLibraryForm</New>
+</FormTemplates>
+</file>
+
 <file path=customXml/item3.xml><?xml version="1.0" encoding="utf-8"?>
 <p:properties xmlns:p="http://schemas.microsoft.com/office/2006/metadata/properties" xmlns:xsi="http://www.w3.org/2001/XMLSchema-instance" xmlns:pc="http://schemas.microsoft.com/office/infopath/2007/PartnerControls">
   <documentManagement/>
@@ -7540,14 +7461,6 @@
 </file>
 
 <file path=customXml/itemProps1.xml><?xml version="1.0" encoding="utf-8"?>
-<ds:datastoreItem xmlns:ds="http://schemas.openxmlformats.org/officeDocument/2006/customXml" ds:itemID="{49E9CE2F-4863-430F-A73B-CD3063AB172E}">
-  <ds:schemaRefs>
-    <ds:schemaRef ds:uri="http://schemas.microsoft.com/sharepoint/v3/contenttype/forms"/>
-  </ds:schemaRefs>
-</ds:datastoreItem>
-</file>
-
-<file path=customXml/itemProps2.xml><?xml version="1.0" encoding="utf-8"?>
 <ds:datastoreItem xmlns:ds="http://schemas.openxmlformats.org/officeDocument/2006/customXml" ds:itemID="{D2E11025-175C-452B-A03D-1B54AF4632B8}">
   <ds:schemaRefs>
     <ds:schemaRef ds:uri="http://schemas.microsoft.com/office/2006/metadata/contentType"/>
@@ -7565,6 +7478,14 @@
 </ds:datastoreItem>
 </file>
 
+<file path=customXml/itemProps2.xml><?xml version="1.0" encoding="utf-8"?>
+<ds:datastoreItem xmlns:ds="http://schemas.openxmlformats.org/officeDocument/2006/customXml" ds:itemID="{49E9CE2F-4863-430F-A73B-CD3063AB172E}">
+  <ds:schemaRefs>
+    <ds:schemaRef ds:uri="http://schemas.microsoft.com/sharepoint/v3/contenttype/forms"/>
+  </ds:schemaRefs>
+</ds:datastoreItem>
+</file>
+
 <file path=customXml/itemProps3.xml><?xml version="1.0" encoding="utf-8"?>
 <ds:datastoreItem xmlns:ds="http://schemas.openxmlformats.org/officeDocument/2006/customXml" ds:itemID="{4683CF39-CBC1-469A-88EA-F31417A0D119}">
   <ds:schemaRefs>
@@ -7575,7 +7496,7 @@
 </file>
 
 <file path=customXml/itemProps4.xml><?xml version="1.0" encoding="utf-8"?>
-<ds:datastoreItem xmlns:ds="http://schemas.openxmlformats.org/officeDocument/2006/customXml" ds:itemID="{F456E929-407D-4D72-A5EB-5350326FB2DA}">
+<ds:datastoreItem xmlns:ds="http://schemas.openxmlformats.org/officeDocument/2006/customXml" ds:itemID="{742B8F78-B6C6-465A-96C4-4422DD6BE618}">
   <ds:schemaRefs>
     <ds:schemaRef ds:uri="http://schemas.openxmlformats.org/officeDocument/2006/bibliography"/>
   </ds:schemaRefs>

</xml_diff>